<commit_message>
small changes to project1 final draft
</commit_message>
<xml_diff>
--- a/project1/Project 1 Writeup.docx
+++ b/project1/Project 1 Writeup.docx
@@ -6,6 +6,8 @@
       <w:pPr>
         <w:pStyle w:val="Title"/>
       </w:pPr>
+      <w:bookmarkStart w:id="0" w:name="_GoBack"/>
+      <w:bookmarkEnd w:id="0"/>
       <w:r>
         <w:t>CS222 Principles of Data Management: Project 1</w:t>
       </w:r>
@@ -25,6 +27,13 @@
     </w:p>
     <w:sdt>
       <w:sdtPr>
+        <w:rPr>
+          <w:rFonts w:asciiTheme="minorHAnsi" w:eastAsiaTheme="minorEastAsia" w:hAnsiTheme="minorHAnsi" w:cstheme="minorBidi"/>
+          <w:color w:val="auto"/>
+          <w:sz w:val="22"/>
+          <w:szCs w:val="22"/>
+          <w:lang w:eastAsia="zh-CN"/>
+        </w:rPr>
         <w:id w:val="-2036338242"/>
         <w:docPartObj>
           <w:docPartGallery w:val="Table of Contents"/>
@@ -33,14 +42,9 @@
       </w:sdtPr>
       <w:sdtEndPr>
         <w:rPr>
-          <w:rFonts w:asciiTheme="minorHAnsi" w:eastAsiaTheme="minorEastAsia" w:hAnsiTheme="minorHAnsi" w:cstheme="minorBidi"/>
           <w:b/>
           <w:bCs/>
           <w:noProof/>
-          <w:color w:val="auto"/>
-          <w:sz w:val="22"/>
-          <w:szCs w:val="22"/>
-          <w:lang w:eastAsia="zh-CN"/>
         </w:rPr>
       </w:sdtEndPr>
       <w:sdtContent>
@@ -536,8 +540,6 @@
               <w:fldChar w:fldCharType="end"/>
             </w:r>
           </w:hyperlink>
-          <w:bookmarkStart w:id="0" w:name="_GoBack"/>
-          <w:bookmarkEnd w:id="0"/>
         </w:p>
         <w:p>
           <w:pPr>
@@ -759,7 +761,14 @@
                 <w:rStyle w:val="Hyperlink"/>
                 <w:noProof/>
               </w:rPr>
-              <w:t>Helper Class: PageIndexTracker</w:t>
+              <w:t xml:space="preserve">Helper Class: </w:t>
+            </w:r>
+            <w:r>
+              <w:rPr>
+                <w:rStyle w:val="Hyperlink"/>
+                <w:noProof/>
+              </w:rPr>
+              <w:t>SlotDirectory</w:t>
             </w:r>
             <w:r>
               <w:rPr>
@@ -1018,7 +1027,13 @@
         <w:ind w:firstLine="720"/>
       </w:pPr>
       <w:r>
-        <w:t>The first project for CS222 is the implement the very basic level of a relational database, which includes the page</w:t>
+        <w:t xml:space="preserve">The first project for CS222 is </w:t>
+      </w:r>
+      <w:r>
+        <w:t>to</w:t>
+      </w:r>
+      <w:r>
+        <w:t xml:space="preserve"> implement the very basic level of a relational database, which includes the page</w:t>
       </w:r>
       <w:r>
         <w:t>d</w:t>
@@ -1079,15 +1094,39 @@
         <w:ind w:firstLine="720"/>
       </w:pPr>
       <w:r>
-        <w:t xml:space="preserve">Each page contains 4096 bytes of data. Within each page, records are stored from the beginning of the page. Each record also contains a record header of unsigned </w:t>
+        <w:t xml:space="preserve">Each page contains 4096 bytes of data. Within each page, records are stored from the beginning of the page. Each record also contains a record header of </w:t>
+      </w:r>
+      <w:r>
+        <w:rPr>
+          <w:rFonts w:ascii="Source Code Pro" w:hAnsi="Source Code Pro"/>
+          <w:color w:val="7030A0"/>
+          <w:sz w:val="16"/>
+          <w:szCs w:val="20"/>
+        </w:rPr>
+        <w:t xml:space="preserve">unsigned </w:t>
       </w:r>
       <w:proofErr w:type="spellStart"/>
       <w:r>
+        <w:rPr>
+          <w:rFonts w:ascii="Source Code Pro" w:hAnsi="Source Code Pro"/>
+          <w:color w:val="7030A0"/>
+          <w:sz w:val="16"/>
+          <w:szCs w:val="20"/>
+        </w:rPr>
         <w:t>int</w:t>
       </w:r>
       <w:proofErr w:type="spellEnd"/>
       <w:r>
-        <w:t xml:space="preserve"> size which indicates the length of the record. This was appended to the record to ensure reading of a proper length of the record, especially in situations where a record is deleted, and a shorter record was written over this space, not completely filling the void where the previous record existed.</w:t>
+        <w:rPr>
+          <w:rFonts w:ascii="Source Code Pro" w:hAnsi="Source Code Pro"/>
+          <w:color w:val="7030A0"/>
+          <w:sz w:val="16"/>
+          <w:szCs w:val="20"/>
+        </w:rPr>
+        <w:t xml:space="preserve"> </w:t>
+      </w:r>
+      <w:r>
+        <w:t>size which indicates the length of the record. This was appended to the record to ensure reading of a proper length of the record, especially in situations where a record is deleted, and a shorter record was written over this space, not completely filling the void where the previous record existed.</w:t>
       </w:r>
     </w:p>
     <w:p>
@@ -1138,6 +1177,11 @@
     </w:p>
     <w:p>
       <w:pPr>
+        <w:ind w:firstLine="720"/>
+      </w:pPr>
+    </w:p>
+    <w:p>
+      <w:pPr>
         <w:pStyle w:val="Heading2"/>
       </w:pPr>
       <w:bookmarkStart w:id="4" w:name="_Toc401001042"/>
@@ -1152,8 +1196,17 @@
         <w:ind w:firstLine="720"/>
       </w:pPr>
       <w:r>
-        <w:t>This class is designed to handle low level operation which create/destroy files, but cannot alter the data within. This class is designed using the singleton pattern because we only want a single instance of the PagedFileManager to exist across the entire database. Having multiple instances can cause various unexpected problems when accessing paged files.</w:t>
-      </w:r>
+        <w:t xml:space="preserve">This class is designed to handle low level operation which create/destroy files, but cannot alter the data within. This class is designed using the singleton pattern because we only want a single instance </w:t>
+      </w:r>
+      <w:r>
+        <w:lastRenderedPageBreak/>
+        <w:t>of the PagedFileManager to exist across the entire database. Having multiple instances can cause various unexpected problems when accessing paged files.</w:t>
+      </w:r>
+    </w:p>
+    <w:p>
+      <w:pPr>
+        <w:ind w:firstLine="720"/>
+      </w:pPr>
     </w:p>
     <w:p>
       <w:pPr>
@@ -1161,7 +1214,6 @@
       </w:pPr>
       <w:bookmarkStart w:id="5" w:name="_Toc401001043"/>
       <w:r>
-        <w:lastRenderedPageBreak/>
         <w:t>FileHandle C</w:t>
       </w:r>
       <w:r>
@@ -1178,7 +1230,13 @@
         <w:t xml:space="preserve">The FileHandle class </w:t>
       </w:r>
       <w:r>
-        <w:t xml:space="preserve">is designed to handle single paged files. Each instance of the FileHandle class can handle up to one paged file and operate on this file. This meant that the class needed to be designed in such a way that FileHandle can be aware of the input file which it operates on. Hence, functions such as a custom constructor and </w:t>
+        <w:t xml:space="preserve">is designed to handle single paged files. Each instance of the FileHandle class can handle up to one paged file and </w:t>
+      </w:r>
+      <w:r>
+        <w:t>operate on this file. This means</w:t>
+      </w:r>
+      <w:r>
+        <w:t xml:space="preserve"> that the class needed to be designed in such a way that FileHandle can be aware of the input file which it operates on. Hence, functions such as a custom constructor and </w:t>
       </w:r>
       <w:proofErr w:type="spellStart"/>
       <w:proofErr w:type="gramStart"/>
@@ -1191,8 +1249,25 @@
       </w:r>
       <w:proofErr w:type="gramEnd"/>
       <w:r>
-        <w:t>) function were created.</w:t>
-      </w:r>
+        <w:t xml:space="preserve">) </w:t>
+      </w:r>
+      <w:r>
+        <w:t xml:space="preserve">member </w:t>
+      </w:r>
+      <w:r>
+        <w:t>function</w:t>
+      </w:r>
+      <w:r>
+        <w:t>s</w:t>
+      </w:r>
+      <w:r>
+        <w:t xml:space="preserve"> were created.</w:t>
+      </w:r>
+    </w:p>
+    <w:p>
+      <w:pPr>
+        <w:ind w:firstLine="720"/>
+      </w:pPr>
     </w:p>
     <w:p>
       <w:pPr>
@@ -1509,7 +1584,10 @@
       </w:pPr>
       <w:bookmarkStart w:id="11" w:name="_Toc401001049"/>
       <w:r>
-        <w:t>Helper Class: PageIndexTracker</w:t>
+        <w:t xml:space="preserve">Helper Class: </w:t>
+      </w:r>
+      <w:r>
+        <w:t>SlotDirectory</w:t>
       </w:r>
       <w:bookmarkEnd w:id="11"/>
     </w:p>
@@ -1519,18 +1597,40 @@
         <w:ind w:firstLine="720"/>
       </w:pPr>
       <w:r>
-        <w:t xml:space="preserve">In order to abide by object oriented design, a PageIndexTracker class was created to ingest page slot directories to efficiently look up the correct indices of each record. This class has specific functions for reading </w:t>
-      </w:r>
-      <w:proofErr w:type="gramStart"/>
-      <w:r>
-        <w:t>either only the slot size and</w:t>
-      </w:r>
-      <w:proofErr w:type="gramEnd"/>
-      <w:r>
-        <w:t xml:space="preserve"> free space position, or reading the entire directory. This separation of functionality allows quicker access to free space estimation and scans, in which case we don’t need to know exactly how a page is laid out.  </w:t>
-      </w:r>
-      <w:r>
-        <w:t>This class also contains convenience member functions which return the position of the next slot number, or the offset for a slot number. PageIndexTracker also handles the writing of new slot directory information into the current slot directory.</w:t>
+        <w:t xml:space="preserve">In order to abide by object oriented design, a </w:t>
+      </w:r>
+      <w:r>
+        <w:t>SlotDirectory</w:t>
+      </w:r>
+      <w:r>
+        <w:t xml:space="preserve"> class was created to ingest page slot directories to efficiently look up the correct indices of each record</w:t>
+      </w:r>
+      <w:r>
+        <w:t xml:space="preserve"> on the page</w:t>
+      </w:r>
+      <w:r>
+        <w:t>. This class has specific functions for reading either</w:t>
+      </w:r>
+      <w:r>
+        <w:t>,</w:t>
+      </w:r>
+      <w:r>
+        <w:t xml:space="preserve"> only the slot size and free space position, or reading the entire directory. This separation of functionality allows quicker access to free space estimation and scans, in which case we don’t need to know exactly how a page is laid out.  </w:t>
+      </w:r>
+      <w:r>
+        <w:t xml:space="preserve">This class also contains convenience member functions which return the position of the next </w:t>
+      </w:r>
+      <w:r>
+        <w:t xml:space="preserve">free </w:t>
+      </w:r>
+      <w:r>
+        <w:t xml:space="preserve">slot number, or the offset for a slot number. </w:t>
+      </w:r>
+      <w:r>
+        <w:t>SlotDirectory</w:t>
+      </w:r>
+      <w:r>
+        <w:t xml:space="preserve"> also handles the writing of new slot directory information into the current slot directory.</w:t>
       </w:r>
     </w:p>
     <w:p>
@@ -2419,538 +2519,6 @@
 </w:styles>
 </file>
 
-<file path=word/glossary/document.xml><?xml version="1.0" encoding="utf-8"?>
-<w:glossaryDocument xmlns:wpc="http://schemas.microsoft.com/office/word/2010/wordprocessingCanvas" xmlns:mc="http://schemas.openxmlformats.org/markup-compatibility/2006" xmlns:o="urn:schemas-microsoft-com:office:office" xmlns:r="http://schemas.openxmlformats.org/officeDocument/2006/relationships" xmlns:m="http://schemas.openxmlformats.org/officeDocument/2006/math" xmlns:v="urn:schemas-microsoft-com:vml" xmlns:wp14="http://schemas.microsoft.com/office/word/2010/wordprocessingDrawing" xmlns:wp="http://schemas.openxmlformats.org/drawingml/2006/wordprocessingDrawing" xmlns:w10="urn:schemas-microsoft-com:office:word" xmlns:w="http://schemas.openxmlformats.org/wordprocessingml/2006/main" xmlns:w14="http://schemas.microsoft.com/office/word/2010/wordml" xmlns:w15="http://schemas.microsoft.com/office/word/2012/wordml" xmlns:wpg="http://schemas.microsoft.com/office/word/2010/wordprocessingGroup" xmlns:wpi="http://schemas.microsoft.com/office/word/2010/wordprocessingInk" xmlns:wne="http://schemas.microsoft.com/office/word/2006/wordml" xmlns:wps="http://schemas.microsoft.com/office/word/2010/wordprocessingShape" mc:Ignorable="w14 w15 wp14"/>
-</file>
-
-<file path=word/glossary/fontTable.xml><?xml version="1.0" encoding="utf-8"?>
-<w:fonts xmlns:mc="http://schemas.openxmlformats.org/markup-compatibility/2006" xmlns:r="http://schemas.openxmlformats.org/officeDocument/2006/relationships" xmlns:w="http://schemas.openxmlformats.org/wordprocessingml/2006/main" xmlns:w14="http://schemas.microsoft.com/office/word/2010/wordml" xmlns:w15="http://schemas.microsoft.com/office/word/2012/wordml" mc:Ignorable="w14 w15">
-  <w:font w:name="Calibri">
-    <w:panose1 w:val="020F0502020204030204"/>
-    <w:charset w:val="00"/>
-    <w:family w:val="swiss"/>
-    <w:pitch w:val="variable"/>
-    <w:sig w:usb0="E00002FF" w:usb1="4000ACFF" w:usb2="00000001" w:usb3="00000000" w:csb0="0000019F" w:csb1="00000000"/>
-  </w:font>
-  <w:font w:name="SimSun">
-    <w:altName w:val="宋体"/>
-    <w:panose1 w:val="02010600030101010101"/>
-    <w:charset w:val="86"/>
-    <w:family w:val="auto"/>
-    <w:pitch w:val="variable"/>
-    <w:sig w:usb0="00000003" w:usb1="288F0000" w:usb2="00000016" w:usb3="00000000" w:csb0="00040001" w:csb1="00000000"/>
-  </w:font>
-  <w:font w:name="Times New Roman">
-    <w:panose1 w:val="02020603050405020304"/>
-    <w:charset w:val="00"/>
-    <w:family w:val="roman"/>
-    <w:pitch w:val="variable"/>
-    <w:sig w:usb0="E0002EFF" w:usb1="C0007843" w:usb2="00000009" w:usb3="00000000" w:csb0="000001FF" w:csb1="00000000"/>
-  </w:font>
-  <w:font w:name="Calibri Light">
-    <w:panose1 w:val="020F0302020204030204"/>
-    <w:charset w:val="00"/>
-    <w:family w:val="swiss"/>
-    <w:pitch w:val="variable"/>
-    <w:sig w:usb0="A00002EF" w:usb1="4000207B" w:usb2="00000000" w:usb3="00000000" w:csb0="0000019F" w:csb1="00000000"/>
-  </w:font>
-  <w:font w:name="Source Code Pro">
-    <w:panose1 w:val="020B0509030403020204"/>
-    <w:charset w:val="00"/>
-    <w:family w:val="modern"/>
-    <w:pitch w:val="fixed"/>
-    <w:sig w:usb0="20000007" w:usb1="00001801" w:usb2="00000000" w:usb3="00000000" w:csb0="00000193" w:csb1="00000000"/>
-  </w:font>
-  <w:font w:name="Cambria Math">
-    <w:panose1 w:val="02040503050406030204"/>
-    <w:charset w:val="00"/>
-    <w:family w:val="roman"/>
-    <w:pitch w:val="variable"/>
-    <w:sig w:usb0="E00002FF" w:usb1="420024FF" w:usb2="00000000" w:usb3="00000000" w:csb0="0000019F" w:csb1="00000000"/>
-  </w:font>
-</w:fonts>
-</file>
-
-<file path=word/glossary/settings.xml><?xml version="1.0" encoding="utf-8"?>
-<w:settings xmlns:mc="http://schemas.openxmlformats.org/markup-compatibility/2006" xmlns:o="urn:schemas-microsoft-com:office:office" xmlns:r="http://schemas.openxmlformats.org/officeDocument/2006/relationships" xmlns:m="http://schemas.openxmlformats.org/officeDocument/2006/math" xmlns:v="urn:schemas-microsoft-com:vml" xmlns:w10="urn:schemas-microsoft-com:office:word" xmlns:w="http://schemas.openxmlformats.org/wordprocessingml/2006/main" xmlns:w14="http://schemas.microsoft.com/office/word/2010/wordml" xmlns:w15="http://schemas.microsoft.com/office/word/2012/wordml" xmlns:sl="http://schemas.openxmlformats.org/schemaLibrary/2006/main" mc:Ignorable="w14 w15">
-  <w:view w:val="normal"/>
-  <w:defaultTabStop w:val="720"/>
-  <w:characterSpacingControl w:val="doNotCompress"/>
-  <w:compat>
-    <w:useFELayout/>
-    <w:compatSetting w:name="compatibilityMode" w:uri="http://schemas.microsoft.com/office/word" w:val="15"/>
-    <w:compatSetting w:name="overrideTableStyleFontSizeAndJustification" w:uri="http://schemas.microsoft.com/office/word" w:val="1"/>
-    <w:compatSetting w:name="enableOpenTypeFeatures" w:uri="http://schemas.microsoft.com/office/word" w:val="1"/>
-    <w:compatSetting w:name="doNotFlipMirrorIndents" w:uri="http://schemas.microsoft.com/office/word" w:val="1"/>
-    <w:compatSetting w:name="differentiateMultirowTableHeaders" w:uri="http://schemas.microsoft.com/office/word" w:val="1"/>
-  </w:compat>
-  <w:rsids>
-    <w:rsidRoot w:val="00BE15C8"/>
-    <w:rsid w:val="00BE15C8"/>
-    <w:rsid w:val="00ED1738"/>
-  </w:rsids>
-  <m:mathPr>
-    <m:mathFont m:val="Cambria Math"/>
-    <m:brkBin m:val="before"/>
-    <m:brkBinSub m:val="--"/>
-    <m:smallFrac m:val="0"/>
-    <m:dispDef/>
-    <m:lMargin m:val="0"/>
-    <m:rMargin m:val="0"/>
-    <m:defJc m:val="centerGroup"/>
-    <m:wrapIndent m:val="1440"/>
-    <m:intLim m:val="subSup"/>
-    <m:naryLim m:val="undOvr"/>
-  </m:mathPr>
-  <w:themeFontLang w:val="en-US" w:eastAsia="zh-CN"/>
-  <w:clrSchemeMapping w:bg1="light1" w:t1="dark1" w:bg2="light2" w:t2="dark2" w:accent1="accent1" w:accent2="accent2" w:accent3="accent3" w:accent4="accent4" w:accent5="accent5" w:accent6="accent6" w:hyperlink="hyperlink" w:followedHyperlink="followedHyperlink"/>
-  <w:decimalSymbol w:val="."/>
-  <w:listSeparator w:val=","/>
-  <w15:chartTrackingRefBased/>
-</w:settings>
-</file>
-
-<file path=word/glossary/styles.xml><?xml version="1.0" encoding="utf-8"?>
-<w:styles xmlns:mc="http://schemas.openxmlformats.org/markup-compatibility/2006" xmlns:r="http://schemas.openxmlformats.org/officeDocument/2006/relationships" xmlns:w="http://schemas.openxmlformats.org/wordprocessingml/2006/main" xmlns:w14="http://schemas.microsoft.com/office/word/2010/wordml" xmlns:w15="http://schemas.microsoft.com/office/word/2012/wordml" mc:Ignorable="w14 w15">
-  <w:docDefaults>
-    <w:rPrDefault>
-      <w:rPr>
-        <w:rFonts w:asciiTheme="minorHAnsi" w:eastAsiaTheme="minorEastAsia" w:hAnsiTheme="minorHAnsi" w:cstheme="minorBidi"/>
-        <w:sz w:val="22"/>
-        <w:szCs w:val="22"/>
-        <w:lang w:val="en-US" w:eastAsia="zh-CN" w:bidi="ar-SA"/>
-      </w:rPr>
-    </w:rPrDefault>
-    <w:pPrDefault>
-      <w:pPr>
-        <w:spacing w:after="160" w:line="259" w:lineRule="auto"/>
-      </w:pPr>
-    </w:pPrDefault>
-  </w:docDefaults>
-  <w:latentStyles w:defLockedState="0" w:defUIPriority="99" w:defSemiHidden="0" w:defUnhideWhenUsed="0" w:defQFormat="0" w:count="371">
-    <w:lsdException w:name="Normal" w:uiPriority="0" w:qFormat="1"/>
-    <w:lsdException w:name="heading 1" w:uiPriority="9" w:qFormat="1"/>
-    <w:lsdException w:name="heading 2" w:semiHidden="1" w:uiPriority="9" w:unhideWhenUsed="1" w:qFormat="1"/>
-    <w:lsdException w:name="heading 3" w:semiHidden="1" w:uiPriority="9" w:unhideWhenUsed="1" w:qFormat="1"/>
-    <w:lsdException w:name="heading 4" w:semiHidden="1" w:uiPriority="9" w:unhideWhenUsed="1" w:qFormat="1"/>
-    <w:lsdException w:name="heading 5" w:semiHidden="1" w:uiPriority="9" w:unhideWhenUsed="1" w:qFormat="1"/>
-    <w:lsdException w:name="heading 6" w:semiHidden="1" w:uiPriority="9" w:unhideWhenUsed="1" w:qFormat="1"/>
-    <w:lsdException w:name="heading 7" w:semiHidden="1" w:uiPriority="9" w:unhideWhenUsed="1" w:qFormat="1"/>
-    <w:lsdException w:name="heading 8" w:semiHidden="1" w:uiPriority="9" w:unhideWhenUsed="1" w:qFormat="1"/>
-    <w:lsdException w:name="heading 9" w:semiHidden="1" w:uiPriority="9" w:unhideWhenUsed="1" w:qFormat="1"/>
-    <w:lsdException w:name="index 1" w:semiHidden="1" w:unhideWhenUsed="1"/>
-    <w:lsdException w:name="index 2" w:semiHidden="1" w:unhideWhenUsed="1"/>
-    <w:lsdException w:name="index 3" w:semiHidden="1" w:unhideWhenUsed="1"/>
-    <w:lsdException w:name="index 4" w:semiHidden="1" w:unhideWhenUsed="1"/>
-    <w:lsdException w:name="index 5" w:semiHidden="1" w:unhideWhenUsed="1"/>
-    <w:lsdException w:name="index 6" w:semiHidden="1" w:unhideWhenUsed="1"/>
-    <w:lsdException w:name="index 7" w:semiHidden="1" w:unhideWhenUsed="1"/>
-    <w:lsdException w:name="index 8" w:semiHidden="1" w:unhideWhenUsed="1"/>
-    <w:lsdException w:name="index 9" w:semiHidden="1" w:unhideWhenUsed="1"/>
-    <w:lsdException w:name="toc 1" w:semiHidden="1" w:uiPriority="39" w:unhideWhenUsed="1"/>
-    <w:lsdException w:name="toc 2" w:semiHidden="1" w:uiPriority="39" w:unhideWhenUsed="1"/>
-    <w:lsdException w:name="toc 3" w:semiHidden="1" w:uiPriority="39" w:unhideWhenUsed="1"/>
-    <w:lsdException w:name="toc 4" w:semiHidden="1" w:uiPriority="39" w:unhideWhenUsed="1"/>
-    <w:lsdException w:name="toc 5" w:semiHidden="1" w:uiPriority="39" w:unhideWhenUsed="1"/>
-    <w:lsdException w:name="toc 6" w:semiHidden="1" w:uiPriority="39" w:unhideWhenUsed="1"/>
-    <w:lsdException w:name="toc 7" w:semiHidden="1" w:uiPriority="39" w:unhideWhenUsed="1"/>
-    <w:lsdException w:name="toc 8" w:semiHidden="1" w:uiPriority="39" w:unhideWhenUsed="1"/>
-    <w:lsdException w:name="toc 9" w:semiHidden="1" w:uiPriority="39" w:unhideWhenUsed="1"/>
-    <w:lsdException w:name="Normal Indent" w:semiHidden="1" w:unhideWhenUsed="1"/>
-    <w:lsdException w:name="footnote text" w:semiHidden="1" w:unhideWhenUsed="1"/>
-    <w:lsdException w:name="annotation text" w:semiHidden="1" w:unhideWhenUsed="1"/>
-    <w:lsdException w:name="header" w:semiHidden="1" w:unhideWhenUsed="1"/>
-    <w:lsdException w:name="footer" w:semiHidden="1" w:unhideWhenUsed="1"/>
-    <w:lsdException w:name="index heading" w:semiHidden="1" w:unhideWhenUsed="1"/>
-    <w:lsdException w:name="caption" w:semiHidden="1" w:uiPriority="35" w:unhideWhenUsed="1" w:qFormat="1"/>
-    <w:lsdException w:name="table of figures" w:semiHidden="1" w:unhideWhenUsed="1"/>
-    <w:lsdException w:name="envelope address" w:semiHidden="1" w:unhideWhenUsed="1"/>
-    <w:lsdException w:name="envelope return" w:semiHidden="1" w:unhideWhenUsed="1"/>
-    <w:lsdException w:name="footnote reference" w:semiHidden="1" w:unhideWhenUsed="1"/>
-    <w:lsdException w:name="annotation reference" w:semiHidden="1" w:unhideWhenUsed="1"/>
-    <w:lsdException w:name="line number" w:semiHidden="1" w:unhideWhenUsed="1"/>
-    <w:lsdException w:name="page number" w:semiHidden="1" w:unhideWhenUsed="1"/>
-    <w:lsdException w:name="endnote reference" w:semiHidden="1" w:unhideWhenUsed="1"/>
-    <w:lsdException w:name="endnote text" w:semiHidden="1" w:unhideWhenUsed="1"/>
-    <w:lsdException w:name="table of authorities" w:semiHidden="1" w:unhideWhenUsed="1"/>
-    <w:lsdException w:name="macro" w:semiHidden="1" w:unhideWhenUsed="1"/>
-    <w:lsdException w:name="toa heading" w:semiHidden="1" w:unhideWhenUsed="1"/>
-    <w:lsdException w:name="List" w:semiHidden="1" w:unhideWhenUsed="1"/>
-    <w:lsdException w:name="List Bullet" w:semiHidden="1" w:unhideWhenUsed="1"/>
-    <w:lsdException w:name="List Number" w:semiHidden="1" w:unhideWhenUsed="1"/>
-    <w:lsdException w:name="List 2" w:semiHidden="1" w:unhideWhenUsed="1"/>
-    <w:lsdException w:name="List 3" w:semiHidden="1" w:unhideWhenUsed="1"/>
-    <w:lsdException w:name="List 4" w:semiHidden="1" w:unhideWhenUsed="1"/>
-    <w:lsdException w:name="List 5" w:semiHidden="1" w:unhideWhenUsed="1"/>
-    <w:lsdException w:name="List Bullet 2" w:semiHidden="1" w:unhideWhenUsed="1"/>
-    <w:lsdException w:name="List Bullet 3" w:semiHidden="1" w:unhideWhenUsed="1"/>
-    <w:lsdException w:name="List Bullet 4" w:semiHidden="1" w:unhideWhenUsed="1"/>
-    <w:lsdException w:name="List Bullet 5" w:semiHidden="1" w:unhideWhenUsed="1"/>
-    <w:lsdException w:name="List Number 2" w:semiHidden="1" w:unhideWhenUsed="1"/>
-    <w:lsdException w:name="List Number 3" w:semiHidden="1" w:unhideWhenUsed="1"/>
-    <w:lsdException w:name="List Number 4" w:semiHidden="1" w:unhideWhenUsed="1"/>
-    <w:lsdException w:name="List Number 5" w:semiHidden="1" w:unhideWhenUsed="1"/>
-    <w:lsdException w:name="Title" w:uiPriority="10" w:qFormat="1"/>
-    <w:lsdException w:name="Closing" w:semiHidden="1" w:unhideWhenUsed="1"/>
-    <w:lsdException w:name="Signature" w:semiHidden="1" w:unhideWhenUsed="1"/>
-    <w:lsdException w:name="Default Paragraph Font" w:semiHidden="1" w:uiPriority="1" w:unhideWhenUsed="1"/>
-    <w:lsdException w:name="Body Text" w:semiHidden="1" w:unhideWhenUsed="1"/>
-    <w:lsdException w:name="Body Text Indent" w:semiHidden="1" w:unhideWhenUsed="1"/>
-    <w:lsdException w:name="List Continue" w:semiHidden="1" w:unhideWhenUsed="1"/>
-    <w:lsdException w:name="List Continue 2" w:semiHidden="1" w:unhideWhenUsed="1"/>
-    <w:lsdException w:name="List Continue 3" w:semiHidden="1" w:unhideWhenUsed="1"/>
-    <w:lsdException w:name="List Continue 4" w:semiHidden="1" w:unhideWhenUsed="1"/>
-    <w:lsdException w:name="List Continue 5" w:semiHidden="1" w:unhideWhenUsed="1"/>
-    <w:lsdException w:name="Message Header" w:semiHidden="1" w:unhideWhenUsed="1"/>
-    <w:lsdException w:name="Subtitle" w:uiPriority="11" w:qFormat="1"/>
-    <w:lsdException w:name="Salutation" w:semiHidden="1" w:unhideWhenUsed="1"/>
-    <w:lsdException w:name="Date" w:semiHidden="1" w:unhideWhenUsed="1"/>
-    <w:lsdException w:name="Body Text First Indent" w:semiHidden="1" w:unhideWhenUsed="1"/>
-    <w:lsdException w:name="Body Text First Indent 2" w:semiHidden="1" w:unhideWhenUsed="1"/>
-    <w:lsdException w:name="Note Heading" w:semiHidden="1" w:unhideWhenUsed="1"/>
-    <w:lsdException w:name="Body Text 2" w:semiHidden="1" w:unhideWhenUsed="1"/>
-    <w:lsdException w:name="Body Text 3" w:semiHidden="1" w:unhideWhenUsed="1"/>
-    <w:lsdException w:name="Body Text Indent 2" w:semiHidden="1" w:unhideWhenUsed="1"/>
-    <w:lsdException w:name="Body Text Indent 3" w:semiHidden="1" w:unhideWhenUsed="1"/>
-    <w:lsdException w:name="Block Text" w:semiHidden="1" w:unhideWhenUsed="1"/>
-    <w:lsdException w:name="Hyperlink" w:semiHidden="1" w:unhideWhenUsed="1"/>
-    <w:lsdException w:name="FollowedHyperlink" w:semiHidden="1" w:unhideWhenUsed="1"/>
-    <w:lsdException w:name="Strong" w:uiPriority="22" w:qFormat="1"/>
-    <w:lsdException w:name="Emphasis" w:uiPriority="20" w:qFormat="1"/>
-    <w:lsdException w:name="Document Map" w:semiHidden="1" w:unhideWhenUsed="1"/>
-    <w:lsdException w:name="Plain Text" w:semiHidden="1" w:unhideWhenUsed="1"/>
-    <w:lsdException w:name="E-mail Signature" w:semiHidden="1" w:unhideWhenUsed="1"/>
-    <w:lsdException w:name="HTML Top of Form" w:semiHidden="1" w:unhideWhenUsed="1"/>
-    <w:lsdException w:name="HTML Bottom of Form" w:semiHidden="1" w:unhideWhenUsed="1"/>
-    <w:lsdException w:name="Normal (Web)" w:semiHidden="1" w:unhideWhenUsed="1"/>
-    <w:lsdException w:name="HTML Acronym" w:semiHidden="1" w:unhideWhenUsed="1"/>
-    <w:lsdException w:name="HTML Address" w:semiHidden="1" w:unhideWhenUsed="1"/>
-    <w:lsdException w:name="HTML Cite" w:semiHidden="1" w:unhideWhenUsed="1"/>
-    <w:lsdException w:name="HTML Code" w:semiHidden="1" w:unhideWhenUsed="1"/>
-    <w:lsdException w:name="HTML Definition" w:semiHidden="1" w:unhideWhenUsed="1"/>
-    <w:lsdException w:name="HTML Keyboard" w:semiHidden="1" w:unhideWhenUsed="1"/>
-    <w:lsdException w:name="HTML Preformatted" w:semiHidden="1" w:unhideWhenUsed="1"/>
-    <w:lsdException w:name="HTML Sample" w:semiHidden="1" w:unhideWhenUsed="1"/>
-    <w:lsdException w:name="HTML Typewriter" w:semiHidden="1" w:unhideWhenUsed="1"/>
-    <w:lsdException w:name="HTML Variable" w:semiHidden="1" w:unhideWhenUsed="1"/>
-    <w:lsdException w:name="Normal Table" w:semiHidden="1" w:unhideWhenUsed="1"/>
-    <w:lsdException w:name="annotation subject" w:semiHidden="1" w:unhideWhenUsed="1"/>
-    <w:lsdException w:name="No List" w:semiHidden="1" w:unhideWhenUsed="1"/>
-    <w:lsdException w:name="Outline List 1" w:semiHidden="1" w:unhideWhenUsed="1"/>
-    <w:lsdException w:name="Outline List 2" w:semiHidden="1" w:unhideWhenUsed="1"/>
-    <w:lsdException w:name="Outline List 3" w:semiHidden="1" w:unhideWhenUsed="1"/>
-    <w:lsdException w:name="Table Simple 1" w:semiHidden="1" w:unhideWhenUsed="1"/>
-    <w:lsdException w:name="Table Simple 2" w:semiHidden="1" w:unhideWhenUsed="1"/>
-    <w:lsdException w:name="Table Simple 3" w:semiHidden="1" w:unhideWhenUsed="1"/>
-    <w:lsdException w:name="Table Classic 1" w:semiHidden="1" w:unhideWhenUsed="1"/>
-    <w:lsdException w:name="Table Classic 2" w:semiHidden="1" w:unhideWhenUsed="1"/>
-    <w:lsdException w:name="Table Classic 3" w:semiHidden="1" w:unhideWhenUsed="1"/>
-    <w:lsdException w:name="Table Classic 4" w:semiHidden="1" w:unhideWhenUsed="1"/>
-    <w:lsdException w:name="Table Colorful 1" w:semiHidden="1" w:unhideWhenUsed="1"/>
-    <w:lsdException w:name="Table Colorful 2" w:semiHidden="1" w:unhideWhenUsed="1"/>
-    <w:lsdException w:name="Table Colorful 3" w:semiHidden="1" w:unhideWhenUsed="1"/>
-    <w:lsdException w:name="Table Columns 1" w:semiHidden="1" w:unhideWhenUsed="1"/>
-    <w:lsdException w:name="Table Columns 2" w:semiHidden="1" w:unhideWhenUsed="1"/>
-    <w:lsdException w:name="Table Columns 3" w:semiHidden="1" w:unhideWhenUsed="1"/>
-    <w:lsdException w:name="Table Columns 4" w:semiHidden="1" w:unhideWhenUsed="1"/>
-    <w:lsdException w:name="Table Columns 5" w:semiHidden="1" w:unhideWhenUsed="1"/>
-    <w:lsdException w:name="Table Grid 1" w:semiHidden="1" w:unhideWhenUsed="1"/>
-    <w:lsdException w:name="Table Grid 2" w:semiHidden="1" w:unhideWhenUsed="1"/>
-    <w:lsdException w:name="Table Grid 3" w:semiHidden="1" w:unhideWhenUsed="1"/>
-    <w:lsdException w:name="Table Grid 4" w:semiHidden="1" w:unhideWhenUsed="1"/>
-    <w:lsdException w:name="Table Grid 5" w:semiHidden="1" w:unhideWhenUsed="1"/>
-    <w:lsdException w:name="Table Grid 6" w:semiHidden="1" w:unhideWhenUsed="1"/>
-    <w:lsdException w:name="Table Grid 7" w:semiHidden="1" w:unhideWhenUsed="1"/>
-    <w:lsdException w:name="Table Grid 8" w:semiHidden="1" w:unhideWhenUsed="1"/>
-    <w:lsdException w:name="Table List 1" w:semiHidden="1" w:unhideWhenUsed="1"/>
-    <w:lsdException w:name="Table List 2" w:semiHidden="1" w:unhideWhenUsed="1"/>
-    <w:lsdException w:name="Table List 3" w:semiHidden="1" w:unhideWhenUsed="1"/>
-    <w:lsdException w:name="Table List 4" w:semiHidden="1" w:unhideWhenUsed="1"/>
-    <w:lsdException w:name="Table List 5" w:semiHidden="1" w:unhideWhenUsed="1"/>
-    <w:lsdException w:name="Table List 6" w:semiHidden="1" w:unhideWhenUsed="1"/>
-    <w:lsdException w:name="Table List 7" w:semiHidden="1" w:unhideWhenUsed="1"/>
-    <w:lsdException w:name="Table List 8" w:semiHidden="1" w:unhideWhenUsed="1"/>
-    <w:lsdException w:name="Table 3D effects 1" w:semiHidden="1" w:unhideWhenUsed="1"/>
-    <w:lsdException w:name="Table 3D effects 2" w:semiHidden="1" w:unhideWhenUsed="1"/>
-    <w:lsdException w:name="Table 3D effects 3" w:semiHidden="1" w:unhideWhenUsed="1"/>
-    <w:lsdException w:name="Table Contemporary" w:semiHidden="1" w:unhideWhenUsed="1"/>
-    <w:lsdException w:name="Table Elegant" w:semiHidden="1" w:unhideWhenUsed="1"/>
-    <w:lsdException w:name="Table Professional" w:semiHidden="1" w:unhideWhenUsed="1"/>
-    <w:lsdException w:name="Table Subtle 1" w:semiHidden="1" w:unhideWhenUsed="1"/>
-    <w:lsdException w:name="Table Subtle 2" w:semiHidden="1" w:unhideWhenUsed="1"/>
-    <w:lsdException w:name="Table Web 1" w:semiHidden="1" w:unhideWhenUsed="1"/>
-    <w:lsdException w:name="Table Web 2" w:semiHidden="1" w:unhideWhenUsed="1"/>
-    <w:lsdException w:name="Table Web 3" w:semiHidden="1" w:unhideWhenUsed="1"/>
-    <w:lsdException w:name="Balloon Text" w:semiHidden="1" w:unhideWhenUsed="1"/>
-    <w:lsdException w:name="Table Grid" w:uiPriority="39"/>
-    <w:lsdException w:name="Table Theme" w:semiHidden="1" w:unhideWhenUsed="1"/>
-    <w:lsdException w:name="Placeholder Text" w:semiHidden="1"/>
-    <w:lsdException w:name="No Spacing" w:uiPriority="1" w:qFormat="1"/>
-    <w:lsdException w:name="Light Shading" w:uiPriority="60"/>
-    <w:lsdException w:name="Light List" w:uiPriority="61"/>
-    <w:lsdException w:name="Light Grid" w:uiPriority="62"/>
-    <w:lsdException w:name="Medium Shading 1" w:uiPriority="63"/>
-    <w:lsdException w:name="Medium Shading 2" w:uiPriority="64"/>
-    <w:lsdException w:name="Medium List 1" w:uiPriority="65"/>
-    <w:lsdException w:name="Medium List 2" w:uiPriority="66"/>
-    <w:lsdException w:name="Medium Grid 1" w:uiPriority="67"/>
-    <w:lsdException w:name="Medium Grid 2" w:uiPriority="68"/>
-    <w:lsdException w:name="Medium Grid 3" w:uiPriority="69"/>
-    <w:lsdException w:name="Dark List" w:uiPriority="70"/>
-    <w:lsdException w:name="Colorful Shading" w:uiPriority="71"/>
-    <w:lsdException w:name="Colorful List" w:uiPriority="72"/>
-    <w:lsdException w:name="Colorful Grid" w:uiPriority="73"/>
-    <w:lsdException w:name="Light Shading Accent 1" w:uiPriority="60"/>
-    <w:lsdException w:name="Light List Accent 1" w:uiPriority="61"/>
-    <w:lsdException w:name="Light Grid Accent 1" w:uiPriority="62"/>
-    <w:lsdException w:name="Medium Shading 1 Accent 1" w:uiPriority="63"/>
-    <w:lsdException w:name="Medium Shading 2 Accent 1" w:uiPriority="64"/>
-    <w:lsdException w:name="Medium List 1 Accent 1" w:uiPriority="65"/>
-    <w:lsdException w:name="Revision" w:semiHidden="1"/>
-    <w:lsdException w:name="List Paragraph" w:uiPriority="34" w:qFormat="1"/>
-    <w:lsdException w:name="Quote" w:uiPriority="29" w:qFormat="1"/>
-    <w:lsdException w:name="Intense Quote" w:uiPriority="30" w:qFormat="1"/>
-    <w:lsdException w:name="Medium List 2 Accent 1" w:uiPriority="66"/>
-    <w:lsdException w:name="Medium Grid 1 Accent 1" w:uiPriority="67"/>
-    <w:lsdException w:name="Medium Grid 2 Accent 1" w:uiPriority="68"/>
-    <w:lsdException w:name="Medium Grid 3 Accent 1" w:uiPriority="69"/>
-    <w:lsdException w:name="Dark List Accent 1" w:uiPriority="70"/>
-    <w:lsdException w:name="Colorful Shading Accent 1" w:uiPriority="71"/>
-    <w:lsdException w:name="Colorful List Accent 1" w:uiPriority="72"/>
-    <w:lsdException w:name="Colorful Grid Accent 1" w:uiPriority="73"/>
-    <w:lsdException w:name="Light Shading Accent 2" w:uiPriority="60"/>
-    <w:lsdException w:name="Light List Accent 2" w:uiPriority="61"/>
-    <w:lsdException w:name="Light Grid Accent 2" w:uiPriority="62"/>
-    <w:lsdException w:name="Medium Shading 1 Accent 2" w:uiPriority="63"/>
-    <w:lsdException w:name="Medium Shading 2 Accent 2" w:uiPriority="64"/>
-    <w:lsdException w:name="Medium List 1 Accent 2" w:uiPriority="65"/>
-    <w:lsdException w:name="Medium List 2 Accent 2" w:uiPriority="66"/>
-    <w:lsdException w:name="Medium Grid 1 Accent 2" w:uiPriority="67"/>
-    <w:lsdException w:name="Medium Grid 2 Accent 2" w:uiPriority="68"/>
-    <w:lsdException w:name="Medium Grid 3 Accent 2" w:uiPriority="69"/>
-    <w:lsdException w:name="Dark List Accent 2" w:uiPriority="70"/>
-    <w:lsdException w:name="Colorful Shading Accent 2" w:uiPriority="71"/>
-    <w:lsdException w:name="Colorful List Accent 2" w:uiPriority="72"/>
-    <w:lsdException w:name="Colorful Grid Accent 2" w:uiPriority="73"/>
-    <w:lsdException w:name="Light Shading Accent 3" w:uiPriority="60"/>
-    <w:lsdException w:name="Light List Accent 3" w:uiPriority="61"/>
-    <w:lsdException w:name="Light Grid Accent 3" w:uiPriority="62"/>
-    <w:lsdException w:name="Medium Shading 1 Accent 3" w:uiPriority="63"/>
-    <w:lsdException w:name="Medium Shading 2 Accent 3" w:uiPriority="64"/>
-    <w:lsdException w:name="Medium List 1 Accent 3" w:uiPriority="65"/>
-    <w:lsdException w:name="Medium List 2 Accent 3" w:uiPriority="66"/>
-    <w:lsdException w:name="Medium Grid 1 Accent 3" w:uiPriority="67"/>
-    <w:lsdException w:name="Medium Grid 2 Accent 3" w:uiPriority="68"/>
-    <w:lsdException w:name="Medium Grid 3 Accent 3" w:uiPriority="69"/>
-    <w:lsdException w:name="Dark List Accent 3" w:uiPriority="70"/>
-    <w:lsdException w:name="Colorful Shading Accent 3" w:uiPriority="71"/>
-    <w:lsdException w:name="Colorful List Accent 3" w:uiPriority="72"/>
-    <w:lsdException w:name="Colorful Grid Accent 3" w:uiPriority="73"/>
-    <w:lsdException w:name="Light Shading Accent 4" w:uiPriority="60"/>
-    <w:lsdException w:name="Light List Accent 4" w:uiPriority="61"/>
-    <w:lsdException w:name="Light Grid Accent 4" w:uiPriority="62"/>
-    <w:lsdException w:name="Medium Shading 1 Accent 4" w:uiPriority="63"/>
-    <w:lsdException w:name="Medium Shading 2 Accent 4" w:uiPriority="64"/>
-    <w:lsdException w:name="Medium List 1 Accent 4" w:uiPriority="65"/>
-    <w:lsdException w:name="Medium List 2 Accent 4" w:uiPriority="66"/>
-    <w:lsdException w:name="Medium Grid 1 Accent 4" w:uiPriority="67"/>
-    <w:lsdException w:name="Medium Grid 2 Accent 4" w:uiPriority="68"/>
-    <w:lsdException w:name="Medium Grid 3 Accent 4" w:uiPriority="69"/>
-    <w:lsdException w:name="Dark List Accent 4" w:uiPriority="70"/>
-    <w:lsdException w:name="Colorful Shading Accent 4" w:uiPriority="71"/>
-    <w:lsdException w:name="Colorful List Accent 4" w:uiPriority="72"/>
-    <w:lsdException w:name="Colorful Grid Accent 4" w:uiPriority="73"/>
-    <w:lsdException w:name="Light Shading Accent 5" w:uiPriority="60"/>
-    <w:lsdException w:name="Light List Accent 5" w:uiPriority="61"/>
-    <w:lsdException w:name="Light Grid Accent 5" w:uiPriority="62"/>
-    <w:lsdException w:name="Medium Shading 1 Accent 5" w:uiPriority="63"/>
-    <w:lsdException w:name="Medium Shading 2 Accent 5" w:uiPriority="64"/>
-    <w:lsdException w:name="Medium List 1 Accent 5" w:uiPriority="65"/>
-    <w:lsdException w:name="Medium List 2 Accent 5" w:uiPriority="66"/>
-    <w:lsdException w:name="Medium Grid 1 Accent 5" w:uiPriority="67"/>
-    <w:lsdException w:name="Medium Grid 2 Accent 5" w:uiPriority="68"/>
-    <w:lsdException w:name="Medium Grid 3 Accent 5" w:uiPriority="69"/>
-    <w:lsdException w:name="Dark List Accent 5" w:uiPriority="70"/>
-    <w:lsdException w:name="Colorful Shading Accent 5" w:uiPriority="71"/>
-    <w:lsdException w:name="Colorful List Accent 5" w:uiPriority="72"/>
-    <w:lsdException w:name="Colorful Grid Accent 5" w:uiPriority="73"/>
-    <w:lsdException w:name="Light Shading Accent 6" w:uiPriority="60"/>
-    <w:lsdException w:name="Light List Accent 6" w:uiPriority="61"/>
-    <w:lsdException w:name="Light Grid Accent 6" w:uiPriority="62"/>
-    <w:lsdException w:name="Medium Shading 1 Accent 6" w:uiPriority="63"/>
-    <w:lsdException w:name="Medium Shading 2 Accent 6" w:uiPriority="64"/>
-    <w:lsdException w:name="Medium List 1 Accent 6" w:uiPriority="65"/>
-    <w:lsdException w:name="Medium List 2 Accent 6" w:uiPriority="66"/>
-    <w:lsdException w:name="Medium Grid 1 Accent 6" w:uiPriority="67"/>
-    <w:lsdException w:name="Medium Grid 2 Accent 6" w:uiPriority="68"/>
-    <w:lsdException w:name="Medium Grid 3 Accent 6" w:uiPriority="69"/>
-    <w:lsdException w:name="Dark List Accent 6" w:uiPriority="70"/>
-    <w:lsdException w:name="Colorful Shading Accent 6" w:uiPriority="71"/>
-    <w:lsdException w:name="Colorful List Accent 6" w:uiPriority="72"/>
-    <w:lsdException w:name="Colorful Grid Accent 6" w:uiPriority="73"/>
-    <w:lsdException w:name="Subtle Emphasis" w:uiPriority="19" w:qFormat="1"/>
-    <w:lsdException w:name="Intense Emphasis" w:uiPriority="21" w:qFormat="1"/>
-    <w:lsdException w:name="Subtle Reference" w:uiPriority="31" w:qFormat="1"/>
-    <w:lsdException w:name="Intense Reference" w:uiPriority="32" w:qFormat="1"/>
-    <w:lsdException w:name="Book Title" w:uiPriority="33" w:qFormat="1"/>
-    <w:lsdException w:name="Bibliography" w:semiHidden="1" w:uiPriority="37" w:unhideWhenUsed="1"/>
-    <w:lsdException w:name="TOC Heading" w:semiHidden="1" w:uiPriority="39" w:unhideWhenUsed="1" w:qFormat="1"/>
-    <w:lsdException w:name="Plain Table 1" w:uiPriority="41"/>
-    <w:lsdException w:name="Plain Table 2" w:uiPriority="42"/>
-    <w:lsdException w:name="Plain Table 3" w:uiPriority="43"/>
-    <w:lsdException w:name="Plain Table 4" w:uiPriority="44"/>
-    <w:lsdException w:name="Plain Table 5" w:uiPriority="45"/>
-    <w:lsdException w:name="Grid Table Light" w:uiPriority="40"/>
-    <w:lsdException w:name="Grid Table 1 Light" w:uiPriority="46"/>
-    <w:lsdException w:name="Grid Table 2" w:uiPriority="47"/>
-    <w:lsdException w:name="Grid Table 3" w:uiPriority="48"/>
-    <w:lsdException w:name="Grid Table 4" w:uiPriority="49"/>
-    <w:lsdException w:name="Grid Table 5 Dark" w:uiPriority="50"/>
-    <w:lsdException w:name="Grid Table 6 Colorful" w:uiPriority="51"/>
-    <w:lsdException w:name="Grid Table 7 Colorful" w:uiPriority="52"/>
-    <w:lsdException w:name="Grid Table 1 Light Accent 1" w:uiPriority="46"/>
-    <w:lsdException w:name="Grid Table 2 Accent 1" w:uiPriority="47"/>
-    <w:lsdException w:name="Grid Table 3 Accent 1" w:uiPriority="48"/>
-    <w:lsdException w:name="Grid Table 4 Accent 1" w:uiPriority="49"/>
-    <w:lsdException w:name="Grid Table 5 Dark Accent 1" w:uiPriority="50"/>
-    <w:lsdException w:name="Grid Table 6 Colorful Accent 1" w:uiPriority="51"/>
-    <w:lsdException w:name="Grid Table 7 Colorful Accent 1" w:uiPriority="52"/>
-    <w:lsdException w:name="Grid Table 1 Light Accent 2" w:uiPriority="46"/>
-    <w:lsdException w:name="Grid Table 2 Accent 2" w:uiPriority="47"/>
-    <w:lsdException w:name="Grid Table 3 Accent 2" w:uiPriority="48"/>
-    <w:lsdException w:name="Grid Table 4 Accent 2" w:uiPriority="49"/>
-    <w:lsdException w:name="Grid Table 5 Dark Accent 2" w:uiPriority="50"/>
-    <w:lsdException w:name="Grid Table 6 Colorful Accent 2" w:uiPriority="51"/>
-    <w:lsdException w:name="Grid Table 7 Colorful Accent 2" w:uiPriority="52"/>
-    <w:lsdException w:name="Grid Table 1 Light Accent 3" w:uiPriority="46"/>
-    <w:lsdException w:name="Grid Table 2 Accent 3" w:uiPriority="47"/>
-    <w:lsdException w:name="Grid Table 3 Accent 3" w:uiPriority="48"/>
-    <w:lsdException w:name="Grid Table 4 Accent 3" w:uiPriority="49"/>
-    <w:lsdException w:name="Grid Table 5 Dark Accent 3" w:uiPriority="50"/>
-    <w:lsdException w:name="Grid Table 6 Colorful Accent 3" w:uiPriority="51"/>
-    <w:lsdException w:name="Grid Table 7 Colorful Accent 3" w:uiPriority="52"/>
-    <w:lsdException w:name="Grid Table 1 Light Accent 4" w:uiPriority="46"/>
-    <w:lsdException w:name="Grid Table 2 Accent 4" w:uiPriority="47"/>
-    <w:lsdException w:name="Grid Table 3 Accent 4" w:uiPriority="48"/>
-    <w:lsdException w:name="Grid Table 4 Accent 4" w:uiPriority="49"/>
-    <w:lsdException w:name="Grid Table 5 Dark Accent 4" w:uiPriority="50"/>
-    <w:lsdException w:name="Grid Table 6 Colorful Accent 4" w:uiPriority="51"/>
-    <w:lsdException w:name="Grid Table 7 Colorful Accent 4" w:uiPriority="52"/>
-    <w:lsdException w:name="Grid Table 1 Light Accent 5" w:uiPriority="46"/>
-    <w:lsdException w:name="Grid Table 2 Accent 5" w:uiPriority="47"/>
-    <w:lsdException w:name="Grid Table 3 Accent 5" w:uiPriority="48"/>
-    <w:lsdException w:name="Grid Table 4 Accent 5" w:uiPriority="49"/>
-    <w:lsdException w:name="Grid Table 5 Dark Accent 5" w:uiPriority="50"/>
-    <w:lsdException w:name="Grid Table 6 Colorful Accent 5" w:uiPriority="51"/>
-    <w:lsdException w:name="Grid Table 7 Colorful Accent 5" w:uiPriority="52"/>
-    <w:lsdException w:name="Grid Table 1 Light Accent 6" w:uiPriority="46"/>
-    <w:lsdException w:name="Grid Table 2 Accent 6" w:uiPriority="47"/>
-    <w:lsdException w:name="Grid Table 3 Accent 6" w:uiPriority="48"/>
-    <w:lsdException w:name="Grid Table 4 Accent 6" w:uiPriority="49"/>
-    <w:lsdException w:name="Grid Table 5 Dark Accent 6" w:uiPriority="50"/>
-    <w:lsdException w:name="Grid Table 6 Colorful Accent 6" w:uiPriority="51"/>
-    <w:lsdException w:name="Grid Table 7 Colorful Accent 6" w:uiPriority="52"/>
-    <w:lsdException w:name="List Table 1 Light" w:uiPriority="46"/>
-    <w:lsdException w:name="List Table 2" w:uiPriority="47"/>
-    <w:lsdException w:name="List Table 3" w:uiPriority="48"/>
-    <w:lsdException w:name="List Table 4" w:uiPriority="49"/>
-    <w:lsdException w:name="List Table 5 Dark" w:uiPriority="50"/>
-    <w:lsdException w:name="List Table 6 Colorful" w:uiPriority="51"/>
-    <w:lsdException w:name="List Table 7 Colorful" w:uiPriority="52"/>
-    <w:lsdException w:name="List Table 1 Light Accent 1" w:uiPriority="46"/>
-    <w:lsdException w:name="List Table 2 Accent 1" w:uiPriority="47"/>
-    <w:lsdException w:name="List Table 3 Accent 1" w:uiPriority="48"/>
-    <w:lsdException w:name="List Table 4 Accent 1" w:uiPriority="49"/>
-    <w:lsdException w:name="List Table 5 Dark Accent 1" w:uiPriority="50"/>
-    <w:lsdException w:name="List Table 6 Colorful Accent 1" w:uiPriority="51"/>
-    <w:lsdException w:name="List Table 7 Colorful Accent 1" w:uiPriority="52"/>
-    <w:lsdException w:name="List Table 1 Light Accent 2" w:uiPriority="46"/>
-    <w:lsdException w:name="List Table 2 Accent 2" w:uiPriority="47"/>
-    <w:lsdException w:name="List Table 3 Accent 2" w:uiPriority="48"/>
-    <w:lsdException w:name="List Table 4 Accent 2" w:uiPriority="49"/>
-    <w:lsdException w:name="List Table 5 Dark Accent 2" w:uiPriority="50"/>
-    <w:lsdException w:name="List Table 6 Colorful Accent 2" w:uiPriority="51"/>
-    <w:lsdException w:name="List Table 7 Colorful Accent 2" w:uiPriority="52"/>
-    <w:lsdException w:name="List Table 1 Light Accent 3" w:uiPriority="46"/>
-    <w:lsdException w:name="List Table 2 Accent 3" w:uiPriority="47"/>
-    <w:lsdException w:name="List Table 3 Accent 3" w:uiPriority="48"/>
-    <w:lsdException w:name="List Table 4 Accent 3" w:uiPriority="49"/>
-    <w:lsdException w:name="List Table 5 Dark Accent 3" w:uiPriority="50"/>
-    <w:lsdException w:name="List Table 6 Colorful Accent 3" w:uiPriority="51"/>
-    <w:lsdException w:name="List Table 7 Colorful Accent 3" w:uiPriority="52"/>
-    <w:lsdException w:name="List Table 1 Light Accent 4" w:uiPriority="46"/>
-    <w:lsdException w:name="List Table 2 Accent 4" w:uiPriority="47"/>
-    <w:lsdException w:name="List Table 3 Accent 4" w:uiPriority="48"/>
-    <w:lsdException w:name="List Table 4 Accent 4" w:uiPriority="49"/>
-    <w:lsdException w:name="List Table 5 Dark Accent 4" w:uiPriority="50"/>
-    <w:lsdException w:name="List Table 6 Colorful Accent 4" w:uiPriority="51"/>
-    <w:lsdException w:name="List Table 7 Colorful Accent 4" w:uiPriority="52"/>
-    <w:lsdException w:name="List Table 1 Light Accent 5" w:uiPriority="46"/>
-    <w:lsdException w:name="List Table 2 Accent 5" w:uiPriority="47"/>
-    <w:lsdException w:name="List Table 3 Accent 5" w:uiPriority="48"/>
-    <w:lsdException w:name="List Table 4 Accent 5" w:uiPriority="49"/>
-    <w:lsdException w:name="List Table 5 Dark Accent 5" w:uiPriority="50"/>
-    <w:lsdException w:name="List Table 6 Colorful Accent 5" w:uiPriority="51"/>
-    <w:lsdException w:name="List Table 7 Colorful Accent 5" w:uiPriority="52"/>
-    <w:lsdException w:name="List Table 1 Light Accent 6" w:uiPriority="46"/>
-    <w:lsdException w:name="List Table 2 Accent 6" w:uiPriority="47"/>
-    <w:lsdException w:name="List Table 3 Accent 6" w:uiPriority="48"/>
-    <w:lsdException w:name="List Table 4 Accent 6" w:uiPriority="49"/>
-    <w:lsdException w:name="List Table 5 Dark Accent 6" w:uiPriority="50"/>
-    <w:lsdException w:name="List Table 6 Colorful Accent 6" w:uiPriority="51"/>
-    <w:lsdException w:name="List Table 7 Colorful Accent 6" w:uiPriority="52"/>
-  </w:latentStyles>
-  <w:style w:type="paragraph" w:default="1" w:styleId="Normal">
-    <w:name w:val="Normal"/>
-    <w:qFormat/>
-  </w:style>
-  <w:style w:type="character" w:default="1" w:styleId="DefaultParagraphFont">
-    <w:name w:val="Default Paragraph Font"/>
-    <w:uiPriority w:val="1"/>
-    <w:semiHidden/>
-    <w:unhideWhenUsed/>
-  </w:style>
-  <w:style w:type="table" w:default="1" w:styleId="TableNormal">
-    <w:name w:val="Normal Table"/>
-    <w:uiPriority w:val="99"/>
-    <w:semiHidden/>
-    <w:unhideWhenUsed/>
-    <w:tblPr>
-      <w:tblInd w:w="0" w:type="dxa"/>
-      <w:tblCellMar>
-        <w:top w:w="0" w:type="dxa"/>
-        <w:left w:w="108" w:type="dxa"/>
-        <w:bottom w:w="0" w:type="dxa"/>
-        <w:right w:w="108" w:type="dxa"/>
-      </w:tblCellMar>
-    </w:tblPr>
-  </w:style>
-  <w:style w:type="numbering" w:default="1" w:styleId="NoList">
-    <w:name w:val="No List"/>
-    <w:uiPriority w:val="99"/>
-    <w:semiHidden/>
-    <w:unhideWhenUsed/>
-  </w:style>
-  <w:style w:type="character" w:styleId="PlaceholderText">
-    <w:name w:val="Placeholder Text"/>
-    <w:basedOn w:val="DefaultParagraphFont"/>
-    <w:uiPriority w:val="99"/>
-    <w:semiHidden/>
-    <w:rsid w:val="00BE15C8"/>
-    <w:rPr>
-      <w:color w:val="808080"/>
-    </w:rPr>
-  </w:style>
-</w:styles>
-</file>
-
-<file path=word/glossary/webSettings.xml><?xml version="1.0" encoding="utf-8"?>
-<w:webSettings xmlns:mc="http://schemas.openxmlformats.org/markup-compatibility/2006" xmlns:r="http://schemas.openxmlformats.org/officeDocument/2006/relationships" xmlns:w="http://schemas.openxmlformats.org/wordprocessingml/2006/main" xmlns:w14="http://schemas.microsoft.com/office/word/2010/wordml" xmlns:w15="http://schemas.microsoft.com/office/word/2012/wordml" mc:Ignorable="w14 w15">
-  <w:optimizeForBrowser/>
-  <w:allowPNG/>
-</w:webSettings>
-</file>
-
 <file path=word/theme/theme1.xml><?xml version="1.0" encoding="utf-8"?>
 <a:theme xmlns:a="http://schemas.openxmlformats.org/drawingml/2006/main" name="Office Theme">
   <a:themeElements>
@@ -3217,7 +2785,7 @@
 </file>
 
 <file path=customXml/itemProps1.xml><?xml version="1.0" encoding="utf-8"?>
-<ds:datastoreItem xmlns:ds="http://schemas.openxmlformats.org/officeDocument/2006/customXml" ds:itemID="{40B3DDF4-8EAD-458B-A0D3-C5E2A05D0D79}">
+<ds:datastoreItem xmlns:ds="http://schemas.openxmlformats.org/officeDocument/2006/customXml" ds:itemID="{CB88C725-9C8F-4FDF-ACD1-6C10083BB89D}">
   <ds:schemaRefs>
     <ds:schemaRef ds:uri="http://schemas.openxmlformats.org/officeDocument/2006/bibliography"/>
   </ds:schemaRefs>

</xml_diff>